<commit_message>
finished cancel hold, starte on manage system
</commit_message>
<xml_diff>
--- a/Design.docx
+++ b/Design.docx
@@ -557,32 +557,94 @@
           <w:sz w:val="24"/>
         </w:rPr>
       </w:pPr>
-      <w:r>
-        <w:rPr>
-          <w:sz w:val="24"/>
-        </w:rPr>
-        <w:t>type</w:t>
-      </w:r>
-    </w:p>
-    <w:p>
-      <w:pPr>
-        <w:pStyle w:val="ListParagraph"/>
-        <w:numPr>
-          <w:ilvl w:val="1"/>
-          <w:numId w:val="3"/>
-        </w:numPr>
-        <w:rPr>
-          <w:sz w:val="24"/>
-        </w:rPr>
-      </w:pPr>
+      <w:proofErr w:type="spellStart"/>
+      <w:r>
+        <w:rPr>
+          <w:sz w:val="24"/>
+        </w:rPr>
+        <w:t>transactionType</w:t>
+      </w:r>
+      <w:proofErr w:type="spellEnd"/>
+    </w:p>
+    <w:p>
+      <w:pPr>
+        <w:pStyle w:val="ListParagraph"/>
+        <w:numPr>
+          <w:ilvl w:val="1"/>
+          <w:numId w:val="3"/>
+        </w:numPr>
+        <w:rPr>
+          <w:sz w:val="24"/>
+        </w:rPr>
+      </w:pPr>
+      <w:proofErr w:type="spellStart"/>
       <w:r>
         <w:rPr>
           <w:sz w:val="24"/>
         </w:rPr>
         <w:t>userId</w:t>
+      </w:r>
+      <w:proofErr w:type="spellEnd"/>
+    </w:p>
+    <w:p>
+      <w:pPr>
+        <w:pStyle w:val="ListParagraph"/>
+        <w:numPr>
+          <w:ilvl w:val="1"/>
+          <w:numId w:val="3"/>
+        </w:numPr>
+        <w:rPr>
+          <w:sz w:val="24"/>
+        </w:rPr>
+      </w:pPr>
+      <w:r>
+        <w:rPr>
+          <w:sz w:val="24"/>
+        </w:rPr>
+        <w:t>bookId</w:t>
       </w:r>
       <w:bookmarkStart w:id="0" w:name="_GoBack"/>
       <w:bookmarkEnd w:id="0"/>
+    </w:p>
+    <w:p>
+      <w:pPr>
+        <w:pStyle w:val="ListParagraph"/>
+        <w:numPr>
+          <w:ilvl w:val="1"/>
+          <w:numId w:val="3"/>
+        </w:numPr>
+        <w:rPr>
+          <w:sz w:val="24"/>
+        </w:rPr>
+      </w:pPr>
+      <w:proofErr w:type="spellStart"/>
+      <w:r>
+        <w:rPr>
+          <w:sz w:val="24"/>
+        </w:rPr>
+        <w:t>pickupDate</w:t>
+      </w:r>
+      <w:proofErr w:type="spellEnd"/>
+    </w:p>
+    <w:p>
+      <w:pPr>
+        <w:pStyle w:val="ListParagraph"/>
+        <w:numPr>
+          <w:ilvl w:val="1"/>
+          <w:numId w:val="3"/>
+        </w:numPr>
+        <w:rPr>
+          <w:sz w:val="24"/>
+        </w:rPr>
+      </w:pPr>
+      <w:proofErr w:type="spellStart"/>
+      <w:r>
+        <w:rPr>
+          <w:sz w:val="24"/>
+        </w:rPr>
+        <w:t>rentalDate</w:t>
+      </w:r>
+      <w:proofErr w:type="spellEnd"/>
     </w:p>
     <w:sectPr>
       <w:pgSz w:w="12240" w:h="15840"/>

</xml_diff>